<commit_message>
added more to talking points
</commit_message>
<xml_diff>
--- a/Training/Emails/Welcome Training.docx
+++ b/Training/Emails/Welcome Training.docx
@@ -83,23 +83,239 @@
           <w:rFonts w:ascii="Times New Roman" w:eastAsia="Times New Roman" w:hAnsi="Times New Roman" w:cs="Times New Roman"/>
           <w:color w:val="333333"/>
         </w:rPr>
-        <w:t>My plan is to first give you a 30 min presentation on the rules at the coder school, and to clearly outline your role as a code coach. Then on another day, you will shadow me for an hour or two.  Lastly, I will follow up with you before your first lesson to make sure you feel prepared and comfortable.</w:t>
-      </w:r>
-    </w:p>
-    <w:p/>
-    <w:p>
-      <w:pPr>
-        <w:rPr>
-          <w:rFonts w:ascii="Times New Roman" w:eastAsia="Times New Roman" w:hAnsi="Times New Roman" w:cs="Times New Roman"/>
-        </w:rPr>
-      </w:pPr>
+        <w:t>My plan is to first give you a 30 min presentation on the rules at the coder school, and to clearly outline your role as a code coach. Then on another day, you will shadow me for an hour</w:t>
+      </w:r>
       <w:r>
         <w:rPr>
           <w:rFonts w:ascii="Times New Roman" w:eastAsia="Times New Roman" w:hAnsi="Times New Roman" w:cs="Times New Roman"/>
           <w:color w:val="333333"/>
         </w:rPr>
+        <w:t>.</w:t>
+      </w:r>
+    </w:p>
+    <w:p/>
+    <w:p>
+      <w:pPr>
+        <w:rPr>
+          <w:rFonts w:ascii="Times New Roman" w:eastAsia="Times New Roman" w:hAnsi="Times New Roman" w:cs="Times New Roman"/>
+        </w:rPr>
+      </w:pPr>
+      <w:r>
+        <w:rPr>
+          <w:rFonts w:ascii="Times New Roman" w:eastAsia="Times New Roman" w:hAnsi="Times New Roman" w:cs="Times New Roman"/>
+          <w:color w:val="333333"/>
+        </w:rPr>
         <w:t>Also, in terms of shadowing me, you can shadow me in Person (I work at the coder school North San Diego), or you can shadow me online.  Do you have a preference?</w:t>
       </w:r>
+    </w:p>
+    <w:p/>
+    <w:p/>
+    <w:p/>
+    <w:p/>
+    <w:p/>
+    <w:p/>
+    <w:p/>
+    <w:p/>
+    <w:p/>
+    <w:p/>
+    <w:p/>
+    <w:p/>
+    <w:p/>
+    <w:p/>
+    <w:p/>
+    <w:p/>
+    <w:p/>
+    <w:p/>
+    <w:p/>
+    <w:p/>
+    <w:p/>
+    <w:p/>
+    <w:p/>
+    <w:p/>
+    <w:p/>
+    <w:p/>
+    <w:p/>
+    <w:p/>
+    <w:p/>
+    <w:p>
+      <w:pPr>
+        <w:rPr>
+          <w:rFonts w:ascii="Arial" w:eastAsia="Times New Roman" w:hAnsi="Arial" w:cs="Arial"/>
+          <w:color w:val="272728"/>
+          <w:sz w:val="21"/>
+          <w:szCs w:val="21"/>
+        </w:rPr>
+      </w:pPr>
+      <w:r>
+        <w:rPr>
+          <w:rFonts w:ascii="Arial" w:eastAsia="Times New Roman" w:hAnsi="Arial" w:cs="Arial"/>
+          <w:color w:val="272728"/>
+          <w:sz w:val="21"/>
+          <w:szCs w:val="21"/>
+        </w:rPr>
+        <w:t>Hi Nader and Byron!</w:t>
+      </w:r>
+    </w:p>
+    <w:p>
+      <w:pPr>
+        <w:rPr>
+          <w:rFonts w:ascii="Arial" w:eastAsia="Times New Roman" w:hAnsi="Arial" w:cs="Arial"/>
+          <w:color w:val="272728"/>
+          <w:sz w:val="21"/>
+          <w:szCs w:val="21"/>
+        </w:rPr>
+      </w:pPr>
+    </w:p>
+    <w:p>
+      <w:pPr>
+        <w:rPr>
+          <w:rFonts w:ascii="Arial" w:eastAsia="Times New Roman" w:hAnsi="Arial" w:cs="Arial"/>
+          <w:color w:val="272728"/>
+          <w:sz w:val="21"/>
+          <w:szCs w:val="21"/>
+        </w:rPr>
+      </w:pPr>
+      <w:r>
+        <w:rPr>
+          <w:rFonts w:ascii="Arial" w:eastAsia="Times New Roman" w:hAnsi="Arial" w:cs="Arial"/>
+          <w:color w:val="272728"/>
+          <w:sz w:val="21"/>
+          <w:szCs w:val="21"/>
+        </w:rPr>
+        <w:t>Welcome aboard The Coder School!</w:t>
+      </w:r>
+    </w:p>
+    <w:p>
+      <w:pPr>
+        <w:rPr>
+          <w:rFonts w:ascii="Arial" w:eastAsia="Times New Roman" w:hAnsi="Arial" w:cs="Arial"/>
+          <w:color w:val="272728"/>
+          <w:sz w:val="21"/>
+          <w:szCs w:val="21"/>
+        </w:rPr>
+      </w:pPr>
+    </w:p>
+    <w:p>
+      <w:pPr>
+        <w:rPr>
+          <w:rFonts w:ascii="Arial" w:eastAsia="Times New Roman" w:hAnsi="Arial" w:cs="Arial"/>
+          <w:color w:val="272728"/>
+          <w:sz w:val="21"/>
+          <w:szCs w:val="21"/>
+        </w:rPr>
+      </w:pPr>
+      <w:r>
+        <w:rPr>
+          <w:rFonts w:ascii="Arial" w:eastAsia="Times New Roman" w:hAnsi="Arial" w:cs="Arial"/>
+          <w:color w:val="272728"/>
+          <w:sz w:val="21"/>
+          <w:szCs w:val="21"/>
+        </w:rPr>
+        <w:t>My name is Alex Joslin, I am a senior coach here at The Coder School. I’ll be handling the rest of the training process.</w:t>
+      </w:r>
+    </w:p>
+    <w:p>
+      <w:pPr>
+        <w:rPr>
+          <w:rFonts w:ascii="Arial" w:eastAsia="Times New Roman" w:hAnsi="Arial" w:cs="Arial"/>
+          <w:color w:val="272728"/>
+          <w:sz w:val="21"/>
+          <w:szCs w:val="21"/>
+        </w:rPr>
+      </w:pPr>
+    </w:p>
+    <w:p>
+      <w:pPr>
+        <w:rPr>
+          <w:rFonts w:ascii="Arial" w:eastAsia="Times New Roman" w:hAnsi="Arial" w:cs="Arial"/>
+          <w:color w:val="272728"/>
+          <w:sz w:val="21"/>
+          <w:szCs w:val="21"/>
+        </w:rPr>
+      </w:pPr>
+      <w:r>
+        <w:rPr>
+          <w:rFonts w:ascii="Arial" w:eastAsia="Times New Roman" w:hAnsi="Arial" w:cs="Arial"/>
+          <w:color w:val="272728"/>
+          <w:sz w:val="21"/>
+          <w:szCs w:val="21"/>
+        </w:rPr>
+        <w:t>Once you have completed either the recorded or live training, please do the safety quiz you will receive via email. After that, respond to this email with a list of days and times you are available so I can schedule your 30 min training session.</w:t>
+      </w:r>
+    </w:p>
+    <w:p>
+      <w:pPr>
+        <w:rPr>
+          <w:rFonts w:ascii="Arial" w:eastAsia="Times New Roman" w:hAnsi="Arial" w:cs="Arial"/>
+          <w:color w:val="272728"/>
+          <w:sz w:val="21"/>
+          <w:szCs w:val="21"/>
+        </w:rPr>
+      </w:pPr>
+      <w:r>
+        <w:rPr>
+          <w:rFonts w:ascii="Arial" w:eastAsia="Times New Roman" w:hAnsi="Arial" w:cs="Arial"/>
+          <w:color w:val="272728"/>
+          <w:sz w:val="21"/>
+          <w:szCs w:val="21"/>
+        </w:rPr>
+        <w:t>The session will be on the rules and guidelines at the coder school along with some tips and tricks regarding code coaching.</w:t>
+      </w:r>
+    </w:p>
+    <w:p>
+      <w:pPr>
+        <w:rPr>
+          <w:rFonts w:ascii="Arial" w:eastAsia="Times New Roman" w:hAnsi="Arial" w:cs="Arial"/>
+          <w:color w:val="272728"/>
+          <w:sz w:val="21"/>
+          <w:szCs w:val="21"/>
+        </w:rPr>
+      </w:pPr>
+      <w:r>
+        <w:rPr>
+          <w:rFonts w:ascii="Arial" w:eastAsia="Times New Roman" w:hAnsi="Arial" w:cs="Arial"/>
+          <w:color w:val="272728"/>
+          <w:sz w:val="21"/>
+          <w:szCs w:val="21"/>
+        </w:rPr>
+        <w:t>Then on another day, you will shadow me for 1 hour.</w:t>
+      </w:r>
+    </w:p>
+    <w:p>
+      <w:pPr>
+        <w:rPr>
+          <w:rFonts w:ascii="Arial" w:eastAsia="Times New Roman" w:hAnsi="Arial" w:cs="Arial"/>
+          <w:color w:val="272728"/>
+          <w:sz w:val="21"/>
+          <w:szCs w:val="21"/>
+        </w:rPr>
+      </w:pPr>
+    </w:p>
+    <w:p>
+      <w:pPr>
+        <w:rPr>
+          <w:rFonts w:ascii="Arial" w:eastAsia="Times New Roman" w:hAnsi="Arial" w:cs="Arial"/>
+          <w:color w:val="272728"/>
+          <w:sz w:val="21"/>
+          <w:szCs w:val="21"/>
+        </w:rPr>
+      </w:pPr>
+      <w:r>
+        <w:rPr>
+          <w:rFonts w:ascii="Arial" w:eastAsia="Times New Roman" w:hAnsi="Arial" w:cs="Arial"/>
+          <w:color w:val="272728"/>
+          <w:sz w:val="21"/>
+          <w:szCs w:val="21"/>
+        </w:rPr>
+        <w:t>Anyways, that it is! Thank you! Hope to see you guys soon!</w:t>
+      </w:r>
+    </w:p>
+    <w:p>
+      <w:pPr>
+        <w:rPr>
+          <w:rFonts w:ascii="Times New Roman" w:eastAsia="Times New Roman" w:hAnsi="Times New Roman" w:cs="Times New Roman"/>
+        </w:rPr>
+      </w:pPr>
     </w:p>
     <w:p/>
     <w:sectPr>
@@ -231,6 +447,7 @@
     <w:lsdException w:name="HTML Sample" w:semiHidden="1" w:unhideWhenUsed="1"/>
     <w:lsdException w:name="HTML Typewriter" w:semiHidden="1" w:unhideWhenUsed="1"/>
     <w:lsdException w:name="HTML Variable" w:semiHidden="1" w:unhideWhenUsed="1"/>
+    <w:lsdException w:name="Normal Table" w:semiHidden="1" w:unhideWhenUsed="1"/>
     <w:lsdException w:name="annotation subject" w:semiHidden="1" w:unhideWhenUsed="1"/>
     <w:lsdException w:name="No List" w:semiHidden="1" w:unhideWhenUsed="1"/>
     <w:lsdException w:name="Outline List 1" w:semiHidden="1" w:unhideWhenUsed="1"/>
@@ -277,8 +494,10 @@
     <w:lsdException w:name="Table Subtle 2" w:semiHidden="1" w:unhideWhenUsed="1"/>
     <w:lsdException w:name="Table Web 1" w:semiHidden="1" w:unhideWhenUsed="1"/>
     <w:lsdException w:name="Table Web 2" w:semiHidden="1" w:unhideWhenUsed="1"/>
+    <w:lsdException w:name="Table Web 3" w:semiHidden="1" w:unhideWhenUsed="1"/>
     <w:lsdException w:name="Balloon Text" w:semiHidden="1" w:unhideWhenUsed="1"/>
     <w:lsdException w:name="Table Grid" w:uiPriority="39"/>
+    <w:lsdException w:name="Table Theme" w:semiHidden="1" w:unhideWhenUsed="1"/>
     <w:lsdException w:name="Placeholder Text" w:semiHidden="1"/>
     <w:lsdException w:name="No Spacing" w:uiPriority="1" w:qFormat="1"/>
     <w:lsdException w:name="Light Shading" w:uiPriority="60"/>
@@ -530,6 +749,31 @@
     <w:uiPriority w:val="99"/>
     <w:semiHidden/>
     <w:unhideWhenUsed/>
+  </w:style>
+  <w:style w:type="paragraph" w:styleId="NormalWeb">
+    <w:name w:val="Normal (Web)"/>
+    <w:basedOn w:val="Normal"/>
+    <w:uiPriority w:val="99"/>
+    <w:semiHidden/>
+    <w:unhideWhenUsed/>
+    <w:rsid w:val="00D274FB"/>
+    <w:pPr>
+      <w:spacing w:before="100" w:beforeAutospacing="1" w:after="100" w:afterAutospacing="1"/>
+    </w:pPr>
+    <w:rPr>
+      <w:rFonts w:ascii="Times New Roman" w:eastAsia="Times New Roman" w:hAnsi="Times New Roman" w:cs="Times New Roman"/>
+    </w:rPr>
+  </w:style>
+  <w:style w:type="paragraph" w:customStyle="1" w:styleId="interlineformatapplierfontsize">
+    <w:name w:val="interlineformatapplier_fontsize_"/>
+    <w:basedOn w:val="Normal"/>
+    <w:rsid w:val="00D274FB"/>
+    <w:pPr>
+      <w:spacing w:before="100" w:beforeAutospacing="1" w:after="100" w:afterAutospacing="1"/>
+    </w:pPr>
+    <w:rPr>
+      <w:rFonts w:ascii="Times New Roman" w:eastAsia="Times New Roman" w:hAnsi="Times New Roman" w:cs="Times New Roman"/>
+    </w:rPr>
   </w:style>
 </w:styles>
 </file>

</xml_diff>